<commit_message>
finalização da atividade de privilégios
</commit_message>
<xml_diff>
--- a/Adm. BD/LAB1-Andre.docx
+++ b/Adm. BD/LAB1-Andre.docx
@@ -9,6 +9,7 @@
           <w:lang w:val="en-US"/>
         </w:rPr>
       </w:pPr>
+      <w:bookmarkStart w:id="0" w:name="_GoBack"/>
       <w:r>
         <w:rPr>
           <w:rFonts w:hint="default"/>
@@ -85,8 +86,6 @@
           <w:lang w:val="en-US" w:eastAsia="zh-CN"/>
         </w:rPr>
       </w:pPr>
-      <w:bookmarkStart w:id="0" w:name="_GoBack"/>
-      <w:bookmarkEnd w:id="0"/>
     </w:p>
     <w:p>
       <w:pPr>
@@ -1584,29 +1583,7 @@
         </w:rPr>
       </w:pPr>
     </w:p>
-    <w:p>
-      <w:pPr>
-        <w:rPr>
-          <w:rFonts w:hint="default"/>
-          <w:lang w:val="en-US" w:eastAsia="zh-CN"/>
-        </w:rPr>
-      </w:pPr>
-      <w:r>
-        <w:rPr>
-          <w:rFonts w:hint="default"/>
-          <w:lang w:val="en-US" w:eastAsia="zh-CN"/>
-        </w:rPr>
-        <w:t>SELECT * FROM ROLE_TAB_PRIVS;</w:t>
-      </w:r>
-    </w:p>
-    <w:p>
-      <w:pPr>
-        <w:rPr>
-          <w:rFonts w:hint="default"/>
-          <w:lang w:val="en-US" w:eastAsia="zh-CN"/>
-        </w:rPr>
-      </w:pPr>
-    </w:p>
+    <w:bookmarkEnd w:id="0"/>
     <w:sectPr>
       <w:pgSz w:w="11906" w:h="16838"/>
       <w:pgMar w:top="1440" w:right="1800" w:bottom="1440" w:left="1800" w:header="720" w:footer="720" w:gutter="0"/>

</xml_diff>